<commit_message>
Bilder umbenannt, Sitemap begonnen, Taskdokument erstellt
</commit_message>
<xml_diff>
--- a/trunk/doc/Tasks/2.1/General_Design.docx
+++ b/trunk/doc/Tasks/2.1/General_Design.docx
@@ -5,40 +5,89 @@
     <w:p>
       <w:pPr>
         <w:pStyle w:val="Heading1"/>
-      </w:pPr>
-      <w:r>
-        <w:t>Task 2.1: General Design</w:t>
+        <w:rPr>
+          <w:lang w:val="de-CH"/>
+        </w:rPr>
+      </w:pPr>
+      <w:r>
+        <w:rPr>
+          <w:lang w:val="de-CH"/>
+        </w:rPr>
+        <w:t>Task 2.1</w:t>
       </w:r>
     </w:p>
-    <w:p/>
+    <w:p>
+      <w:pPr>
+        <w:pStyle w:val="Heading1"/>
+        <w:pBdr>
+          <w:bottom w:val="single" w:sz="4" w:space="1" w:color="auto"/>
+        </w:pBdr>
+        <w:rPr>
+          <w:lang w:val="de-CH"/>
+        </w:rPr>
+      </w:pPr>
+      <w:r>
+        <w:rPr>
+          <w:lang w:val="de-CH"/>
+        </w:rPr>
+        <w:t>General Design</w:t>
+      </w:r>
+    </w:p>
+    <w:p>
+      <w:pPr>
+        <w:rPr>
+          <w:lang w:val="de-CH"/>
+        </w:rPr>
+      </w:pPr>
+    </w:p>
     <w:p>
       <w:pPr>
         <w:tabs>
           <w:tab w:val="left" w:pos="2268"/>
         </w:tabs>
+        <w:rPr>
+          <w:lang w:val="de-CH"/>
+        </w:rPr>
       </w:pPr>
       <w:r>
         <w:rPr>
           <w:b/>
+          <w:lang w:val="de-CH"/>
         </w:rPr>
         <w:t>Name:</w:t>
       </w:r>
       <w:r>
+        <w:rPr>
+          <w:lang w:val="de-CH"/>
+        </w:rPr>
         <w:tab/>
         <w:t>Groot books</w:t>
       </w:r>
       <w:r>
+        <w:rPr>
+          <w:lang w:val="de-CH"/>
+        </w:rPr>
         <w:br/>
       </w:r>
       <w:r>
         <w:rPr>
           <w:b/>
+          <w:lang w:val="de-CH"/>
         </w:rPr>
         <w:t>Address:</w:t>
       </w:r>
       <w:r>
+        <w:rPr>
+          <w:lang w:val="de-CH"/>
+        </w:rPr>
         <w:tab/>
-        <w:t>Milky Way, Marvel Universe</w:t>
+        <w:t>Milky Way in the</w:t>
+      </w:r>
+      <w:r>
+        <w:rPr>
+          <w:lang w:val="de-CH"/>
+        </w:rPr>
+        <w:t xml:space="preserve"> Marvel Universe</w:t>
       </w:r>
     </w:p>
     <w:p>
@@ -48,30 +97,30 @@
         </w:tabs>
         <w:rPr>
           <w:b/>
+          <w:lang w:val="de-CH"/>
         </w:rPr>
       </w:pPr>
       <w:r>
         <w:rPr>
           <w:b/>
+          <w:lang w:val="de-CH"/>
         </w:rPr>
         <w:t>Logo:</w:t>
       </w:r>
       <w:r>
         <w:rPr>
           <w:b/>
+          <w:lang w:val="de-CH"/>
         </w:rPr>
         <w:tab/>
       </w:r>
-      <w:proofErr w:type="spellStart"/>
-      <w:proofErr w:type="gramStart"/>
       <w:r>
         <w:rPr>
           <w:b/>
+          <w:lang w:val="de-CH"/>
         </w:rPr>
         <w:t>tbd</w:t>
       </w:r>
-      <w:proofErr w:type="spellEnd"/>
-      <w:proofErr w:type="gramEnd"/>
     </w:p>
     <w:p>
       <w:pPr>
@@ -80,202 +129,126 @@
         </w:tabs>
         <w:rPr>
           <w:b/>
+          <w:lang w:val="de-CH"/>
         </w:rPr>
       </w:pPr>
     </w:p>
     <w:p>
       <w:pPr>
-        <w:tabs>
-          <w:tab w:val="left" w:pos="2268"/>
-        </w:tabs>
-        <w:rPr>
-          <w:b/>
-        </w:rPr>
-      </w:pPr>
+        <w:pStyle w:val="ListParagraph"/>
+        <w:numPr>
+          <w:ilvl w:val="0"/>
+          <w:numId w:val="1"/>
+        </w:numPr>
+        <w:rPr>
+          <w:lang w:val="de-CH"/>
+        </w:rPr>
+      </w:pPr>
+      <w:r>
+        <w:rPr>
+          <w:lang w:val="de-CH"/>
+        </w:rPr>
+        <w:t xml:space="preserve">Skizzen </w:t>
+      </w:r>
+      <w:r>
+        <w:rPr>
+          <w:lang w:val="de-CH"/>
+        </w:rPr>
+        <w:t>zu den Inhalten der Webseite und dem Layoutaufbau sind unter</w:t>
+      </w:r>
+      <w:r>
+        <w:rPr>
+          <w:lang w:val="de-CH"/>
+        </w:rPr>
+        <w:br/>
+      </w:r>
+      <w:r>
+        <w:rPr>
+          <w:i/>
+          <w:lang w:val="de-CH"/>
+        </w:rPr>
+        <w:t>trunk/doc/Tasks/2.1</w:t>
+      </w:r>
+      <w:r>
+        <w:rPr>
+          <w:lang w:val="de-CH"/>
+        </w:rPr>
+        <w:t xml:space="preserve"> </w:t>
+      </w:r>
+      <w:r>
+        <w:rPr>
+          <w:lang w:val="de-CH"/>
+        </w:rPr>
+        <w:t>zu finden</w:t>
+      </w:r>
+    </w:p>
+    <w:p>
+      <w:pPr>
+        <w:pStyle w:val="ListParagraph"/>
+        <w:numPr>
+          <w:ilvl w:val="0"/>
+          <w:numId w:val="1"/>
+        </w:numPr>
+        <w:rPr>
+          <w:lang w:val="de-CH"/>
+        </w:rPr>
+      </w:pPr>
+      <w:r>
+        <w:rPr>
+          <w:lang w:val="de-CH"/>
+        </w:rPr>
+        <w:t xml:space="preserve">Die </w:t>
+      </w:r>
+      <w:r>
+        <w:rPr>
+          <w:lang w:val="de-CH"/>
+        </w:rPr>
+        <w:t xml:space="preserve">Information, wo sich der Kunde aktuell befindet, </w:t>
+      </w:r>
+      <w:r>
+        <w:rPr>
+          <w:lang w:val="de-CH"/>
+        </w:rPr>
+        <w:t>wird</w:t>
+      </w:r>
+      <w:r>
+        <w:rPr>
+          <w:lang w:val="de-CH"/>
+        </w:rPr>
+        <w:t xml:space="preserve"> über breadcrumbs </w:t>
+      </w:r>
+      <w:r>
+        <w:rPr>
+          <w:lang w:val="de-CH"/>
+        </w:rPr>
+        <w:t>präsentiert</w:t>
+      </w:r>
       <w:bookmarkStart w:id="0" w:name="_GoBack"/>
       <w:bookmarkEnd w:id="0"/>
     </w:p>
     <w:p>
       <w:pPr>
-        <w:tabs>
-          <w:tab w:val="left" w:pos="2268"/>
-        </w:tabs>
+        <w:rPr>
+          <w:lang w:val="de-CH"/>
+        </w:rPr>
       </w:pPr>
     </w:p>
     <w:p>
-      <w:r>
-        <w:rPr>
-          <w:rFonts w:ascii="MS Gothic" w:eastAsia="MS Gothic" w:hAnsi="MS Gothic" w:cs="MS Gothic" w:hint="eastAsia"/>
-        </w:rPr>
-        <w:t>▶</w:t>
-      </w:r>
-      <w:r>
-        <w:t xml:space="preserve"> Make a sketch of how your Web shop should roughly look like. Divide </w:t>
+      <w:pPr>
+        <w:rPr>
+          <w:b/>
+          <w:lang w:val="de-CH"/>
+        </w:rPr>
+      </w:pPr>
+      <w:r>
+        <w:rPr>
+          <w:b/>
+          <w:lang w:val="de-CH"/>
+        </w:rPr>
+        <w:t>Impressum</w:t>
       </w:r>
     </w:p>
-    <w:p>
-      <w:proofErr w:type="gramStart"/>
-      <w:r>
-        <w:t>the</w:t>
-      </w:r>
-      <w:proofErr w:type="gramEnd"/>
-      <w:r>
-        <w:t xml:space="preserve"> page into different areas and give them names. The page should </w:t>
-      </w:r>
-    </w:p>
-    <w:p>
-      <w:proofErr w:type="gramStart"/>
-      <w:r>
-        <w:t>at</w:t>
-      </w:r>
-      <w:proofErr w:type="gramEnd"/>
-      <w:r>
-        <w:t xml:space="preserve"> least contain areas to display  </w:t>
-      </w:r>
-    </w:p>
-    <w:p>
-      <w:r>
-        <w:rPr>
-          <w:rFonts w:ascii="MS Gothic" w:eastAsia="MS Gothic" w:hAnsi="MS Gothic" w:cs="MS Gothic" w:hint="eastAsia"/>
-        </w:rPr>
-        <w:t>▶</w:t>
-      </w:r>
-      <w:r>
-        <w:t xml:space="preserve"> </w:t>
-      </w:r>
-      <w:proofErr w:type="gramStart"/>
-      <w:r>
-        <w:t>the</w:t>
-      </w:r>
-      <w:proofErr w:type="gramEnd"/>
-      <w:r>
-        <w:t xml:space="preserve"> main content of the actual page, </w:t>
-      </w:r>
-    </w:p>
-    <w:p>
-      <w:r>
-        <w:rPr>
-          <w:rFonts w:ascii="MS Gothic" w:eastAsia="MS Gothic" w:hAnsi="MS Gothic" w:cs="MS Gothic" w:hint="eastAsia"/>
-        </w:rPr>
-        <w:t>▶</w:t>
-      </w:r>
-      <w:r>
-        <w:t xml:space="preserve"> </w:t>
-      </w:r>
-      <w:proofErr w:type="gramStart"/>
-      <w:r>
-        <w:t>the</w:t>
-      </w:r>
-      <w:proofErr w:type="gramEnd"/>
-      <w:r>
-        <w:t xml:space="preserve"> navigation main menu, </w:t>
-      </w:r>
-    </w:p>
-    <w:p>
-      <w:r>
-        <w:rPr>
-          <w:rFonts w:ascii="MS Gothic" w:eastAsia="MS Gothic" w:hAnsi="MS Gothic" w:cs="MS Gothic" w:hint="eastAsia"/>
-        </w:rPr>
-        <w:t>▶</w:t>
-      </w:r>
-      <w:r>
-        <w:t xml:space="preserve"> </w:t>
-      </w:r>
-      <w:proofErr w:type="gramStart"/>
-      <w:r>
-        <w:t>information</w:t>
-      </w:r>
-      <w:proofErr w:type="gramEnd"/>
-      <w:r>
-        <w:t xml:space="preserve"> about new releases or special offers, </w:t>
-      </w:r>
-    </w:p>
-    <w:p>
-      <w:r>
-        <w:rPr>
-          <w:rFonts w:ascii="MS Gothic" w:eastAsia="MS Gothic" w:hAnsi="MS Gothic" w:cs="MS Gothic" w:hint="eastAsia"/>
-        </w:rPr>
-        <w:t>▶</w:t>
-      </w:r>
-      <w:r>
-        <w:t xml:space="preserve"> </w:t>
-      </w:r>
-      <w:proofErr w:type="gramStart"/>
-      <w:r>
-        <w:t>customer</w:t>
-      </w:r>
-      <w:proofErr w:type="gramEnd"/>
-      <w:r>
-        <w:t xml:space="preserve"> related information (shopping cart, user id, . . . ), </w:t>
-      </w:r>
-    </w:p>
-    <w:p>
-      <w:r>
-        <w:rPr>
-          <w:rFonts w:ascii="MS Gothic" w:eastAsia="MS Gothic" w:hAnsi="MS Gothic" w:cs="MS Gothic" w:hint="eastAsia"/>
-        </w:rPr>
-        <w:t>▶</w:t>
-      </w:r>
-      <w:r>
-        <w:t xml:space="preserve"> </w:t>
-      </w:r>
-      <w:proofErr w:type="gramStart"/>
-      <w:r>
-        <w:t>information</w:t>
-      </w:r>
-      <w:proofErr w:type="gramEnd"/>
-      <w:r>
-        <w:t xml:space="preserve"> about the current location within the site. </w:t>
-      </w:r>
-    </w:p>
-    <w:p>
-      <w:r>
-        <w:rPr>
-          <w:rFonts w:ascii="MS Gothic" w:eastAsia="MS Gothic" w:hAnsi="MS Gothic" w:cs="MS Gothic" w:hint="eastAsia"/>
-        </w:rPr>
-        <w:t>▶</w:t>
-      </w:r>
-      <w:r>
-        <w:t xml:space="preserve"> Specify a site map, i.e. a hierarchical list of included pages. Think </w:t>
-      </w:r>
-    </w:p>
-    <w:p>
-      <w:proofErr w:type="gramStart"/>
-      <w:r>
-        <w:t>about</w:t>
-      </w:r>
-      <w:proofErr w:type="gramEnd"/>
-      <w:r>
-        <w:t xml:space="preserve"> the navigation between these pages and the workflow for your </w:t>
-      </w:r>
-    </w:p>
-    <w:p>
-      <w:pPr>
-        <w:rPr>
-          <w:lang w:val="de-CH"/>
-        </w:rPr>
-      </w:pPr>
-      <w:r>
-        <w:rPr>
-          <w:lang w:val="de-CH"/>
-        </w:rPr>
-        <w:t xml:space="preserve">potential </w:t>
-      </w:r>
-      <w:proofErr w:type="spellStart"/>
-      <w:r>
-        <w:rPr>
-          <w:lang w:val="de-CH"/>
-        </w:rPr>
-        <w:t>customers</w:t>
-      </w:r>
-      <w:proofErr w:type="spellEnd"/>
-      <w:r>
-        <w:rPr>
-          <w:lang w:val="de-CH"/>
-        </w:rPr>
-        <w:t>.</w:t>
-      </w:r>
-    </w:p>
+    <w:p/>
     <w:sectPr>
       <w:pgSz w:w="11906" w:h="16838"/>
       <w:pgMar w:top="851" w:right="1418" w:bottom="1134" w:left="1418" w:header="709" w:footer="709" w:gutter="0"/>
@@ -284,6 +257,127 @@
     </w:sectPr>
   </w:body>
 </w:document>
+</file>
+
+<file path=word/numbering.xml><?xml version="1.0" encoding="utf-8"?>
+<w:numbering xmlns:wpc="http://schemas.microsoft.com/office/word/2010/wordprocessingCanvas" xmlns:mc="http://schemas.openxmlformats.org/markup-compatibility/2006" xmlns:o="urn:schemas-microsoft-com:office:office" xmlns:r="http://schemas.openxmlformats.org/officeDocument/2006/relationships" xmlns:m="http://schemas.openxmlformats.org/officeDocument/2006/math" xmlns:v="urn:schemas-microsoft-com:vml" xmlns:wp14="http://schemas.microsoft.com/office/word/2010/wordprocessingDrawing" xmlns:wp="http://schemas.openxmlformats.org/drawingml/2006/wordprocessingDrawing" xmlns:w10="urn:schemas-microsoft-com:office:word" xmlns:w="http://schemas.openxmlformats.org/wordprocessingml/2006/main" xmlns:w14="http://schemas.microsoft.com/office/word/2010/wordml" xmlns:wpg="http://schemas.microsoft.com/office/word/2010/wordprocessingGroup" xmlns:wpi="http://schemas.microsoft.com/office/word/2010/wordprocessingInk" xmlns:wne="http://schemas.microsoft.com/office/word/2006/wordml" xmlns:wps="http://schemas.microsoft.com/office/word/2010/wordprocessingShape" mc:Ignorable="w14 wp14">
+  <w:abstractNum w:abstractNumId="0">
+    <w:nsid w:val="0AE827E6"/>
+    <w:multiLevelType w:val="hybridMultilevel"/>
+    <w:tmpl w:val="D7C2B286"/>
+    <w:lvl w:ilvl="0" w:tplc="08070005">
+      <w:start w:val="1"/>
+      <w:numFmt w:val="bullet"/>
+      <w:lvlText w:val=""/>
+      <w:lvlJc w:val="left"/>
+      <w:pPr>
+        <w:ind w:left="720" w:hanging="360"/>
+      </w:pPr>
+      <w:rPr>
+        <w:rFonts w:ascii="Wingdings" w:hAnsi="Wingdings" w:hint="default"/>
+      </w:rPr>
+    </w:lvl>
+    <w:lvl w:ilvl="1" w:tplc="08070003" w:tentative="1">
+      <w:start w:val="1"/>
+      <w:numFmt w:val="bullet"/>
+      <w:lvlText w:val="o"/>
+      <w:lvlJc w:val="left"/>
+      <w:pPr>
+        <w:ind w:left="1440" w:hanging="360"/>
+      </w:pPr>
+      <w:rPr>
+        <w:rFonts w:ascii="Courier New" w:hAnsi="Courier New" w:cs="Courier New" w:hint="default"/>
+      </w:rPr>
+    </w:lvl>
+    <w:lvl w:ilvl="2" w:tplc="08070005" w:tentative="1">
+      <w:start w:val="1"/>
+      <w:numFmt w:val="bullet"/>
+      <w:lvlText w:val=""/>
+      <w:lvlJc w:val="left"/>
+      <w:pPr>
+        <w:ind w:left="2160" w:hanging="360"/>
+      </w:pPr>
+      <w:rPr>
+        <w:rFonts w:ascii="Wingdings" w:hAnsi="Wingdings" w:hint="default"/>
+      </w:rPr>
+    </w:lvl>
+    <w:lvl w:ilvl="3" w:tplc="08070001" w:tentative="1">
+      <w:start w:val="1"/>
+      <w:numFmt w:val="bullet"/>
+      <w:lvlText w:val=""/>
+      <w:lvlJc w:val="left"/>
+      <w:pPr>
+        <w:ind w:left="2880" w:hanging="360"/>
+      </w:pPr>
+      <w:rPr>
+        <w:rFonts w:ascii="Symbol" w:hAnsi="Symbol" w:hint="default"/>
+      </w:rPr>
+    </w:lvl>
+    <w:lvl w:ilvl="4" w:tplc="08070003" w:tentative="1">
+      <w:start w:val="1"/>
+      <w:numFmt w:val="bullet"/>
+      <w:lvlText w:val="o"/>
+      <w:lvlJc w:val="left"/>
+      <w:pPr>
+        <w:ind w:left="3600" w:hanging="360"/>
+      </w:pPr>
+      <w:rPr>
+        <w:rFonts w:ascii="Courier New" w:hAnsi="Courier New" w:cs="Courier New" w:hint="default"/>
+      </w:rPr>
+    </w:lvl>
+    <w:lvl w:ilvl="5" w:tplc="08070005" w:tentative="1">
+      <w:start w:val="1"/>
+      <w:numFmt w:val="bullet"/>
+      <w:lvlText w:val=""/>
+      <w:lvlJc w:val="left"/>
+      <w:pPr>
+        <w:ind w:left="4320" w:hanging="360"/>
+      </w:pPr>
+      <w:rPr>
+        <w:rFonts w:ascii="Wingdings" w:hAnsi="Wingdings" w:hint="default"/>
+      </w:rPr>
+    </w:lvl>
+    <w:lvl w:ilvl="6" w:tplc="08070001" w:tentative="1">
+      <w:start w:val="1"/>
+      <w:numFmt w:val="bullet"/>
+      <w:lvlText w:val=""/>
+      <w:lvlJc w:val="left"/>
+      <w:pPr>
+        <w:ind w:left="5040" w:hanging="360"/>
+      </w:pPr>
+      <w:rPr>
+        <w:rFonts w:ascii="Symbol" w:hAnsi="Symbol" w:hint="default"/>
+      </w:rPr>
+    </w:lvl>
+    <w:lvl w:ilvl="7" w:tplc="08070003" w:tentative="1">
+      <w:start w:val="1"/>
+      <w:numFmt w:val="bullet"/>
+      <w:lvlText w:val="o"/>
+      <w:lvlJc w:val="left"/>
+      <w:pPr>
+        <w:ind w:left="5760" w:hanging="360"/>
+      </w:pPr>
+      <w:rPr>
+        <w:rFonts w:ascii="Courier New" w:hAnsi="Courier New" w:cs="Courier New" w:hint="default"/>
+      </w:rPr>
+    </w:lvl>
+    <w:lvl w:ilvl="8" w:tplc="08070005" w:tentative="1">
+      <w:start w:val="1"/>
+      <w:numFmt w:val="bullet"/>
+      <w:lvlText w:val=""/>
+      <w:lvlJc w:val="left"/>
+      <w:pPr>
+        <w:ind w:left="6480" w:hanging="360"/>
+      </w:pPr>
+      <w:rPr>
+        <w:rFonts w:ascii="Wingdings" w:hAnsi="Wingdings" w:hint="default"/>
+      </w:rPr>
+    </w:lvl>
+  </w:abstractNum>
+  <w:num w:numId="1">
+    <w:abstractNumId w:val="0"/>
+  </w:num>
+</w:numbering>
 </file>
 
 <file path=word/styles.xml><?xml version="1.0" encoding="utf-8"?>
@@ -519,6 +613,17 @@
       <w:lang w:val="en-US"/>
     </w:rPr>
   </w:style>
+  <w:style w:type="paragraph" w:styleId="ListParagraph">
+    <w:name w:val="List Paragraph"/>
+    <w:basedOn w:val="Normal"/>
+    <w:uiPriority w:val="34"/>
+    <w:qFormat/>
+    <w:rsid w:val="008E764F"/>
+    <w:pPr>
+      <w:ind w:left="720"/>
+      <w:contextualSpacing/>
+    </w:pPr>
+  </w:style>
 </w:styles>
 </file>
 
@@ -754,6 +859,17 @@
       <w:szCs w:val="28"/>
       <w:lang w:val="en-US"/>
     </w:rPr>
+  </w:style>
+  <w:style w:type="paragraph" w:styleId="ListParagraph">
+    <w:name w:val="List Paragraph"/>
+    <w:basedOn w:val="Normal"/>
+    <w:uiPriority w:val="34"/>
+    <w:qFormat/>
+    <w:rsid w:val="008E764F"/>
+    <w:pPr>
+      <w:ind w:left="720"/>
+      <w:contextualSpacing/>
+    </w:pPr>
   </w:style>
 </w:styles>
 </file>

</xml_diff>